<commit_message>
Correcciones y Ajustes 33
Correcciones y Ajustes 33
</commit_message>
<xml_diff>
--- a/datos/equipo/plantillas/pm_10.docx
+++ b/datos/equipo/plantillas/pm_10.docx
@@ -8027,7 +8027,7 @@
       </w:tr>
       <w:tr>
         <w:trPr>
-          <w:trHeight w:hRule="exact" w:val="432"/>
+          <w:trHeight w:hRule="exact" w:val="290"/>
         </w:trPr>
         <w:tc>
           <w:tcPr>
@@ -8050,6 +8050,8 @@
                 <w:lang w:val="es-PE"/>
               </w:rPr>
             </w:pPr>
+            <w:bookmarkStart w:id="0" w:name="_GoBack"/>
+            <w:bookmarkEnd w:id="0"/>
             <w:r>
               <w:rPr>
                 <w:rFonts w:ascii="Calibri" w:eastAsia="Calibri" w:hAnsi="Calibri" w:cs="Calibri"/>
@@ -8193,6 +8195,18 @@
                 <w:szCs w:val="27"/>
                 <w:lang w:val="es-PE"/>
               </w:rPr>
+              <w:t>dcm</w:t>
+            </w:r>
+            <w:r>
+              <w:rPr>
+                <w:rFonts w:ascii="Calibri" w:eastAsia="Calibri" w:hAnsi="Calibri" w:cs="Calibri"/>
+                <w:b/>
+                <w:spacing w:val="2"/>
+                <w:position w:val="1"/>
+                <w:sz w:val="27"/>
+                <w:szCs w:val="27"/>
+                <w:lang w:val="es-PE"/>
+              </w:rPr>
               <w:t>IGVVenta</w:t>
             </w:r>
             <w:proofErr w:type="spellEnd"/>
@@ -8213,7 +8227,7 @@
       </w:tr>
       <w:tr>
         <w:trPr>
-          <w:trHeight w:hRule="exact" w:val="412"/>
+          <w:trHeight w:hRule="exact" w:val="414"/>
         </w:trPr>
         <w:tc>
           <w:tcPr>
@@ -10864,7 +10878,6 @@
           <w:lang w:val="es-PE"/>
         </w:rPr>
       </w:pPr>
-      <w:bookmarkStart w:id="0" w:name="_GoBack"/>
       <w:r>
         <w:rPr>
           <w:rFonts w:ascii="Arial" w:eastAsia="Arial" w:hAnsi="Arial" w:cs="Arial"/>
@@ -10938,7 +10951,6 @@
         </w:rPr>
         <w:t>}</w:t>
       </w:r>
-      <w:proofErr w:type="spellStart"/>
     </w:p>
     <w:p>
       <w:pPr>
@@ -10951,6 +10963,7 @@
           <w:lang w:val="es-PE"/>
         </w:rPr>
       </w:pPr>
+      <w:proofErr w:type="spellStart"/>
       <w:r>
         <w:rPr>
           <w:rFonts w:ascii="Arial" w:hAnsi="Arial" w:cs="Arial"/>
@@ -10971,7 +10984,6 @@
         <w:t xml:space="preserve"> S.A.</w:t>
       </w:r>
     </w:p>
-    <w:bookmarkEnd w:id="0"/>
     <w:p>
       <w:pPr>
         <w:ind w:firstLine="708"/>
@@ -12997,7 +13009,7 @@
 </file>
 
 <file path=customXml/itemProps1.xml><?xml version="1.0" encoding="utf-8"?>
-<ds:datastoreItem xmlns:ds="http://schemas.openxmlformats.org/officeDocument/2006/customXml" ds:itemID="{FE54F0E7-67F3-4FF8-87D3-6F270E6B37CC}">
+<ds:datastoreItem xmlns:ds="http://schemas.openxmlformats.org/officeDocument/2006/customXml" ds:itemID="{E881D08B-3384-4E33-983D-170D6B4D38A5}">
   <ds:schemaRefs>
     <ds:schemaRef ds:uri="http://schemas.openxmlformats.org/officeDocument/2006/bibliography"/>
   </ds:schemaRefs>

</xml_diff>